<commit_message>
grafik çizimi kodları eklenildi
</commit_message>
<xml_diff>
--- a/22040201001_vize.docx
+++ b/22040201001_vize.docx
@@ -1886,6 +1886,7 @@
     <w:p>
       <w:pPr>
         <w:numPr>
+          <w:ilvl w:val="0"/>
           <w:numId w:val="0"/>
         </w:numPr>
         <w:spacing w:beforeLines="0" w:after="200" w:afterLines="0" w:line="276" w:lineRule="auto"/>
@@ -1901,6 +1902,7 @@
     <w:p>
       <w:pPr>
         <w:numPr>
+          <w:ilvl w:val="0"/>
           <w:numId w:val="0"/>
         </w:numPr>
         <w:spacing w:beforeLines="0" w:after="200" w:afterLines="0" w:line="276" w:lineRule="auto"/>
@@ -1929,6 +1931,7 @@
     <w:p>
       <w:pPr>
         <w:numPr>
+          <w:ilvl w:val="0"/>
           <w:numId w:val="0"/>
         </w:numPr>
         <w:spacing w:beforeLines="0" w:after="200" w:afterLines="0" w:line="276" w:lineRule="auto"/>
@@ -1983,6 +1986,7 @@
     <w:p>
       <w:pPr>
         <w:numPr>
+          <w:ilvl w:val="0"/>
           <w:numId w:val="0"/>
         </w:numPr>
         <w:spacing w:beforeLines="0" w:after="200" w:afterLines="0" w:line="276" w:lineRule="auto"/>
@@ -1995,6 +1999,7 @@
     <w:p>
       <w:pPr>
         <w:numPr>
+          <w:ilvl w:val="0"/>
           <w:numId w:val="0"/>
         </w:numPr>
         <w:spacing w:beforeLines="0" w:after="200" w:afterLines="0" w:line="276" w:lineRule="auto"/>
@@ -2023,6 +2028,7 @@
     <w:p>
       <w:pPr>
         <w:numPr>
+          <w:ilvl w:val="0"/>
           <w:numId w:val="0"/>
         </w:numPr>
         <w:spacing w:beforeLines="0" w:after="200" w:afterLines="0" w:line="276" w:lineRule="auto"/>
@@ -2047,6 +2053,7 @@
     <w:p>
       <w:pPr>
         <w:numPr>
+          <w:ilvl w:val="0"/>
           <w:numId w:val="0"/>
         </w:numPr>
         <w:spacing w:beforeLines="0" w:after="200" w:afterLines="0" w:line="276" w:lineRule="auto"/>
@@ -2071,6 +2078,7 @@
     <w:p>
       <w:pPr>
         <w:numPr>
+          <w:ilvl w:val="0"/>
           <w:numId w:val="0"/>
         </w:numPr>
         <w:spacing w:beforeLines="0" w:after="200" w:afterLines="0" w:line="276" w:lineRule="auto"/>
@@ -2095,6 +2103,7 @@
     <w:p>
       <w:pPr>
         <w:numPr>
+          <w:ilvl w:val="0"/>
           <w:numId w:val="0"/>
         </w:numPr>
         <w:spacing w:beforeLines="0" w:after="200" w:afterLines="0" w:line="276" w:lineRule="auto"/>
@@ -2119,6 +2128,7 @@
     <w:p>
       <w:pPr>
         <w:numPr>
+          <w:ilvl w:val="0"/>
           <w:numId w:val="0"/>
         </w:numPr>
         <w:spacing w:beforeLines="0" w:after="200" w:afterLines="0" w:line="276" w:lineRule="auto"/>
@@ -2143,6 +2153,7 @@
     <w:p>
       <w:pPr>
         <w:numPr>
+          <w:ilvl w:val="0"/>
           <w:numId w:val="0"/>
         </w:numPr>
         <w:spacing w:beforeLines="0" w:after="200" w:afterLines="0" w:line="276" w:lineRule="auto"/>
@@ -2167,6 +2178,7 @@
     <w:p>
       <w:pPr>
         <w:numPr>
+          <w:ilvl w:val="0"/>
           <w:numId w:val="0"/>
         </w:numPr>
         <w:spacing w:beforeLines="0" w:after="200" w:afterLines="0" w:line="276" w:lineRule="auto"/>
@@ -2191,6 +2203,7 @@
     <w:p>
       <w:pPr>
         <w:numPr>
+          <w:ilvl w:val="0"/>
           <w:numId w:val="0"/>
         </w:numPr>
         <w:spacing w:beforeLines="0" w:after="200" w:afterLines="0" w:line="276" w:lineRule="auto"/>
@@ -2215,6 +2228,7 @@
     <w:p>
       <w:pPr>
         <w:numPr>
+          <w:ilvl w:val="0"/>
           <w:numId w:val="0"/>
         </w:numPr>
         <w:spacing w:beforeLines="0" w:after="200" w:afterLines="0" w:line="276" w:lineRule="auto"/>
@@ -2239,6 +2253,7 @@
     <w:p>
       <w:pPr>
         <w:numPr>
+          <w:ilvl w:val="0"/>
           <w:numId w:val="0"/>
         </w:numPr>
         <w:spacing w:beforeLines="0" w:after="200" w:afterLines="0" w:line="276" w:lineRule="auto"/>
@@ -2257,12 +2272,13 @@
           <w:szCs w:val="24"/>
           <w:lang w:val="tr-TR"/>
         </w:rPr>
-        <w:t>——————————————-</w:t>
+        <w:t>h= yükseklik</w:t>
       </w:r>
     </w:p>
     <w:p>
       <w:pPr>
         <w:numPr>
+          <w:ilvl w:val="0"/>
           <w:numId w:val="0"/>
         </w:numPr>
         <w:spacing w:beforeLines="0" w:after="200" w:afterLines="0" w:line="276" w:lineRule="auto"/>
@@ -2281,12 +2297,13 @@
           <w:szCs w:val="24"/>
           <w:lang w:val="tr-TR"/>
         </w:rPr>
-        <w:t>h= yükseklik</w:t>
+        <w:t>Hmax= maksimum yükseklik</w:t>
       </w:r>
     </w:p>
     <w:p>
       <w:pPr>
         <w:numPr>
+          <w:ilvl w:val="0"/>
           <w:numId w:val="0"/>
         </w:numPr>
         <w:spacing w:beforeLines="0" w:after="200" w:afterLines="0" w:line="276" w:lineRule="auto"/>
@@ -2305,12 +2322,13 @@
           <w:szCs w:val="24"/>
           <w:lang w:val="tr-TR"/>
         </w:rPr>
-        <w:t>Hmax= maksimum yükseklik</w:t>
+        <w:t>v=hız</w:t>
       </w:r>
     </w:p>
     <w:p>
       <w:pPr>
         <w:numPr>
+          <w:ilvl w:val="0"/>
           <w:numId w:val="0"/>
         </w:numPr>
         <w:spacing w:beforeLines="0" w:after="200" w:afterLines="0" w:line="276" w:lineRule="auto"/>
@@ -2329,12 +2347,15 @@
           <w:szCs w:val="24"/>
           <w:lang w:val="tr-TR"/>
         </w:rPr>
-        <w:t>v=hız</w:t>
-      </w:r>
+        <w:t>V0=ilk hız</w:t>
+      </w:r>
+      <w:bookmarkStart w:id="0" w:name="_GoBack"/>
+      <w:bookmarkEnd w:id="0"/>
     </w:p>
     <w:p>
       <w:pPr>
         <w:numPr>
+          <w:ilvl w:val="0"/>
           <w:numId w:val="0"/>
         </w:numPr>
         <w:spacing w:beforeLines="0" w:after="200" w:afterLines="0" w:line="276" w:lineRule="auto"/>
@@ -2353,12 +2374,13 @@
           <w:szCs w:val="24"/>
           <w:lang w:val="tr-TR"/>
         </w:rPr>
-        <w:t>V0=ilk hız</w:t>
+        <w:t>Vy= düşey bileşendeki hız</w:t>
       </w:r>
     </w:p>
     <w:p>
       <w:pPr>
         <w:numPr>
+          <w:ilvl w:val="0"/>
           <w:numId w:val="0"/>
         </w:numPr>
         <w:spacing w:beforeLines="0" w:after="200" w:afterLines="0" w:line="276" w:lineRule="auto"/>
@@ -2377,14 +2399,13 @@
           <w:szCs w:val="24"/>
           <w:lang w:val="tr-TR"/>
         </w:rPr>
-        <w:t>Vy= düşey bileşendeki hız</w:t>
-      </w:r>
-      <w:bookmarkStart w:id="0" w:name="_GoBack"/>
-      <w:bookmarkEnd w:id="0"/>
+        <w:t>Vx= yatay bileşendeki hız</w:t>
+      </w:r>
     </w:p>
     <w:p>
       <w:pPr>
         <w:numPr>
+          <w:ilvl w:val="0"/>
           <w:numId w:val="0"/>
         </w:numPr>
         <w:spacing w:beforeLines="0" w:after="200" w:afterLines="0" w:line="276" w:lineRule="auto"/>
@@ -2403,12 +2424,13 @@
           <w:szCs w:val="24"/>
           <w:lang w:val="tr-TR"/>
         </w:rPr>
-        <w:t>Vx= yatay bileşendeki hız</w:t>
+        <w:t>g=yer çekimi ivmesi (sabit bir değerdir genelde 10 kabul edilir)</w:t>
       </w:r>
     </w:p>
     <w:p>
       <w:pPr>
         <w:numPr>
+          <w:ilvl w:val="0"/>
           <w:numId w:val="0"/>
         </w:numPr>
         <w:spacing w:beforeLines="0" w:after="200" w:afterLines="0" w:line="276" w:lineRule="auto"/>
@@ -2427,12 +2449,13 @@
           <w:szCs w:val="24"/>
           <w:lang w:val="tr-TR"/>
         </w:rPr>
-        <w:t>g=yer çekimi ivmesi (sabit bir değerdir genelde 10 kabul edilir)</w:t>
+        <w:t>t=süre</w:t>
       </w:r>
     </w:p>
     <w:p>
       <w:pPr>
         <w:numPr>
+          <w:ilvl w:val="0"/>
           <w:numId w:val="0"/>
         </w:numPr>
         <w:spacing w:beforeLines="0" w:after="200" w:afterLines="0" w:line="276" w:lineRule="auto"/>
@@ -2451,12 +2474,13 @@
           <w:szCs w:val="24"/>
           <w:lang w:val="tr-TR"/>
         </w:rPr>
-        <w:t>t=süre</w:t>
+        <w:t>Tçıkış=çıkış süresi</w:t>
       </w:r>
     </w:p>
     <w:p>
       <w:pPr>
         <w:numPr>
+          <w:ilvl w:val="0"/>
           <w:numId w:val="0"/>
         </w:numPr>
         <w:spacing w:beforeLines="0" w:after="200" w:afterLines="0" w:line="276" w:lineRule="auto"/>
@@ -2475,12 +2499,13 @@
           <w:szCs w:val="24"/>
           <w:lang w:val="tr-TR"/>
         </w:rPr>
-        <w:t>Tçıkış=çıkış süresi</w:t>
+        <w:t>Tiniş=iniş süresi</w:t>
       </w:r>
     </w:p>
     <w:p>
       <w:pPr>
         <w:numPr>
+          <w:ilvl w:val="0"/>
           <w:numId w:val="0"/>
         </w:numPr>
         <w:spacing w:beforeLines="0" w:after="200" w:afterLines="0" w:line="276" w:lineRule="auto"/>
@@ -2499,12 +2524,13 @@
           <w:szCs w:val="24"/>
           <w:lang w:val="tr-TR"/>
         </w:rPr>
-        <w:t>Tiniş=iniş süresi</w:t>
+        <w:t>Tuçuş= uçuş süresi</w:t>
       </w:r>
     </w:p>
     <w:p>
       <w:pPr>
         <w:numPr>
+          <w:ilvl w:val="0"/>
           <w:numId w:val="0"/>
         </w:numPr>
         <w:spacing w:beforeLines="0" w:after="200" w:afterLines="0" w:line="276" w:lineRule="auto"/>
@@ -2523,12 +2549,13 @@
           <w:szCs w:val="24"/>
           <w:lang w:val="tr-TR"/>
         </w:rPr>
-        <w:t>Tuçuş= uçuş süresi</w:t>
+        <w:t>X=cismin yatayda aldığı yol</w:t>
       </w:r>
     </w:p>
     <w:p>
       <w:pPr>
         <w:numPr>
+          <w:ilvl w:val="0"/>
           <w:numId w:val="0"/>
         </w:numPr>
         <w:spacing w:beforeLines="0" w:after="200" w:afterLines="0" w:line="276" w:lineRule="auto"/>
@@ -2547,31 +2574,47 @@
           <w:szCs w:val="24"/>
           <w:lang w:val="tr-TR"/>
         </w:rPr>
-        <w:t>X=cismin yatayda aldığı yol</w:t>
+        <w:t>a=ivme</w:t>
       </w:r>
     </w:p>
     <w:p>
       <w:pPr>
         <w:numPr>
+          <w:ilvl w:val="0"/>
           <w:numId w:val="0"/>
         </w:numPr>
         <w:spacing w:beforeLines="0" w:after="200" w:afterLines="0" w:line="276" w:lineRule="auto"/>
         <w:jc w:val="left"/>
         <w:rPr>
           <w:rFonts w:hint="default" w:ascii="Times New Roman" w:hAnsi="Times New Roman" w:cs="Times New Roman"/>
-          <w:sz w:val="24"/>
-          <w:szCs w:val="24"/>
-          <w:lang w:val="tr-TR"/>
-        </w:rPr>
-      </w:pPr>
-      <w:r>
-        <w:rPr>
-          <w:rFonts w:hint="default" w:ascii="Times New Roman" w:hAnsi="Times New Roman" w:cs="Times New Roman"/>
-          <w:sz w:val="24"/>
-          <w:szCs w:val="24"/>
-          <w:lang w:val="tr-TR"/>
-        </w:rPr>
-        <w:t>a=ivme</w:t>
+          <w:b/>
+          <w:bCs/>
+          <w:sz w:val="24"/>
+          <w:szCs w:val="24"/>
+          <w:lang w:val="tr-TR"/>
+        </w:rPr>
+      </w:pPr>
+      <w:r>
+        <w:rPr>
+          <w:rFonts w:hint="default" w:cs="Times New Roman"/>
+          <w:b/>
+          <w:bCs/>
+          <w:sz w:val="24"/>
+          <w:szCs w:val="24"/>
+          <w:lang w:val="tr-TR"/>
+        </w:rPr>
+        <w:t xml:space="preserve">Github: </w:t>
+      </w:r>
+      <w:r>
+        <w:rPr>
+          <w:rFonts w:hint="default"/>
+          <w:b/>
+          <w:bCs/>
+          <w:sz w:val="24"/>
+          <w:szCs w:val="24"/>
+          <w:lang w:val="tr-TR"/>
+        </w:rPr>
+        <w:t>https://github.com/beyzanuraksoy/algorithm-hitting-the-target-with-random-numbers</w:t>
       </w:r>
     </w:p>
     <w:sectPr>
@@ -2628,22 +2671,6 @@
                       <a:ln w="6350">
                         <a:noFill/>
                       </a:ln>
-                      <a:extLst>
-                        <a:ext uri="{909E8E84-426E-40DD-AFC4-6F175D3DCCD1}">
-                          <a14:hiddenFill xmlns:a14="http://schemas.microsoft.com/office/drawing/2010/main">
-                            <a:solidFill>
-                              <a:schemeClr val="lt1"/>
-                            </a:solidFill>
-                          </a14:hiddenFill>
-                        </a:ext>
-                        <a:ext uri="{91240B29-F687-4F45-9708-019B960494DF}">
-                          <a14:hiddenLine xmlns:a14="http://schemas.microsoft.com/office/drawing/2010/main" w="6350">
-                            <a:solidFill>
-                              <a:prstClr val="black"/>
-                            </a:solidFill>
-                          </a14:hiddenLine>
-                        </a:ext>
-                      </a:extLst>
                     </wps:spPr>
                     <wps:style>
                       <a:lnRef idx="0">
@@ -2694,7 +2721,7 @@
         </mc:Choice>
         <mc:Fallback>
           <w:pict>
-            <v:shape id="_x0000_s1026" o:spid="_x0000_s1026" o:spt="202" type="#_x0000_t202" style="position:absolute;left:0pt;margin-top:0pt;height:144pt;width:144pt;mso-position-horizontal:center;mso-position-horizontal-relative:margin;mso-wrap-style:none;z-index:251659264;mso-width-relative:page;mso-height-relative:page;" filled="f" stroked="f" coordsize="21600,21600" o:gfxdata="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">
+            <v:shape id="_x0000_s1026" o:spid="_x0000_s1026" o:spt="202" type="#_x0000_t202" style="position:absolute;left:0pt;margin-top:0pt;height:144pt;width:144pt;mso-position-horizontal:center;mso-position-horizontal-relative:margin;mso-wrap-style:none;z-index:251659264;mso-width-relative:page;mso-height-relative:page;" filled="f" stroked="f" coordsize="21600,21600" o:gfxdata="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">
               <v:fill on="f" focussize="0,0"/>
               <v:stroke on="f" weight="0.5pt"/>
               <v:imagedata o:title=""/>

</xml_diff>